<commit_message>
Modificando los documentos de requerimientos y user stories
</commit_message>
<xml_diff>
--- a/Documentos/Scrum docs/Requerimientos Funcionales y no Funcionales v1.2.docx
+++ b/Documentos/Scrum docs/Requerimientos Funcionales y no Funcionales v1.2.docx
@@ -380,11 +380,13 @@
           <w:numId w:val="2"/>
         </w:numPr>
         <w:rPr>
-          <w:lang w:val="es-PE"/>
-        </w:rPr>
-      </w:pPr>
-      <w:r>
-        <w:rPr>
+          <w:color w:val="FF0000"/>
+          <w:lang w:val="es-PE"/>
+        </w:rPr>
+      </w:pPr>
+      <w:r>
+        <w:rPr>
+          <w:color w:val="FF0000"/>
           <w:lang w:val="es-PE"/>
         </w:rPr>
         <w:t>El programa debe contar con tres opciones básicas crear horarios, visualizar, y enlazar horarios</w:t>
@@ -401,12 +403,14 @@
           <w:lang w:val="es-PE"/>
         </w:rPr>
       </w:pPr>
+      <w:bookmarkStart w:id="0" w:name="_GoBack"/>
       <w:r>
         <w:rPr>
           <w:lang w:val="es-PE"/>
         </w:rPr>
         <w:t>El programa puede notificar al usuario en que horas se encuentra libre con sus contactos</w:t>
       </w:r>
+      <w:bookmarkEnd w:id="0"/>
     </w:p>
     <w:p>
       <w:pPr>
@@ -668,8 +672,6 @@
         </w:rPr>
         <w:t xml:space="preserve">al iniciar el programa </w:t>
       </w:r>
-      <w:bookmarkStart w:id="0" w:name="_GoBack"/>
-      <w:bookmarkEnd w:id="0"/>
     </w:p>
     <w:p>
       <w:pPr>
@@ -816,7 +818,6 @@
         <w:rPr>
           <w:lang w:val="es-PE"/>
         </w:rPr>
-        <w:lastRenderedPageBreak/>
         <w:t>El programa deberá ser inter operable</w:t>
       </w:r>
     </w:p>
@@ -991,7 +992,7 @@
 
 <file path=word/numbering.xml><?xml version="1.0" encoding="utf-8"?>
 <w:numbering xmlns:wpc="http://schemas.microsoft.com/office/word/2010/wordprocessingCanvas" xmlns:mc="http://schemas.openxmlformats.org/markup-compatibility/2006" xmlns:o="urn:schemas-microsoft-com:office:office" xmlns:r="http://schemas.openxmlformats.org/officeDocument/2006/relationships" xmlns:m="http://schemas.openxmlformats.org/officeDocument/2006/math" xmlns:v="urn:schemas-microsoft-com:vml" xmlns:wp14="http://schemas.microsoft.com/office/word/2010/wordprocessingDrawing" xmlns:wp="http://schemas.openxmlformats.org/drawingml/2006/wordprocessingDrawing" xmlns:w10="urn:schemas-microsoft-com:office:word" xmlns:w="http://schemas.openxmlformats.org/wordprocessingml/2006/main" xmlns:w14="http://schemas.microsoft.com/office/word/2010/wordml" xmlns:w15="http://schemas.microsoft.com/office/word/2012/wordml" xmlns:wpg="http://schemas.microsoft.com/office/word/2010/wordprocessingGroup" xmlns:wpi="http://schemas.microsoft.com/office/word/2010/wordprocessingInk" xmlns:wne="http://schemas.microsoft.com/office/word/2006/wordml" xmlns:wps="http://schemas.microsoft.com/office/word/2010/wordprocessingShape" mc:Ignorable="w14 w15 wp14">
-  <w:abstractNum w:abstractNumId="0">
+  <w:abstractNum w:abstractNumId="0" w15:restartNumberingAfterBreak="0">
     <w:nsid w:val="07784185"/>
     <w:multiLevelType w:val="hybridMultilevel"/>
     <w:tmpl w:val="610A1444"/>
@@ -1080,7 +1081,7 @@
       </w:pPr>
     </w:lvl>
   </w:abstractNum>
-  <w:abstractNum w:abstractNumId="1">
+  <w:abstractNum w:abstractNumId="1" w15:restartNumberingAfterBreak="0">
     <w:nsid w:val="1BE85BB4"/>
     <w:multiLevelType w:val="hybridMultilevel"/>
     <w:tmpl w:val="1260366E"/>
@@ -1169,7 +1170,7 @@
       </w:pPr>
     </w:lvl>
   </w:abstractNum>
-  <w:abstractNum w:abstractNumId="2">
+  <w:abstractNum w:abstractNumId="2" w15:restartNumberingAfterBreak="0">
     <w:nsid w:val="4BC04ECA"/>
     <w:multiLevelType w:val="hybridMultilevel"/>
     <w:tmpl w:val="1D60444A"/>

</xml_diff>